<commit_message>
Changed the factory so it will get the FacebookManager instance by him self
</commit_message>
<xml_diff>
--- a/DP_Ex02_TemplateForStudents.docx
+++ b/DP_Ex02_TemplateForStudents.docx
@@ -5,9 +5,6 @@
     <w:p>
       <w:pPr>
         <w:pStyle w:val="Heading3"/>
-        <w:rPr>
-          <w:rtl/>
-        </w:rPr>
       </w:pPr>
     </w:p>
     <w:p>
@@ -694,7 +691,55 @@
           <w:rFonts w:cs="Arial" w:hint="cs"/>
           <w:rtl/>
         </w:rPr>
-        <w:t>.</w:t>
+        <w:t xml:space="preserve"> (לדוגמה ב </w:t>
+      </w:r>
+      <w:proofErr w:type="spellStart"/>
+      <w:r>
+        <w:rPr>
+          <w:rFonts w:cs="Arial"/>
+          <w:lang w:val="en-IL"/>
+        </w:rPr>
+        <w:t>ProfileAnalyzerFeature</w:t>
+      </w:r>
+      <w:proofErr w:type="spellEnd"/>
+      <w:r>
+        <w:rPr>
+          <w:rFonts w:cs="Arial" w:hint="cs"/>
+          <w:rtl/>
+        </w:rPr>
+        <w:t xml:space="preserve"> וב </w:t>
+      </w:r>
+      <w:proofErr w:type="spellStart"/>
+      <w:r>
+        <w:rPr>
+          <w:rFonts w:cs="Arial"/>
+          <w:lang w:val="en-IL"/>
+        </w:rPr>
+        <w:t>GuessTheYearFeature</w:t>
+      </w:r>
+      <w:proofErr w:type="spellEnd"/>
+      <w:r>
+        <w:rPr>
+          <w:rFonts w:cs="Arial" w:hint="cs"/>
+          <w:rtl/>
+          <w:lang w:val="en-IL"/>
+        </w:rPr>
+        <w:t xml:space="preserve"> ניגשים ל </w:t>
+      </w:r>
+      <w:proofErr w:type="spellStart"/>
+      <w:r>
+        <w:rPr>
+          <w:rFonts w:cs="Arial"/>
+        </w:rPr>
+        <w:t>LoggedInUser</w:t>
+      </w:r>
+      <w:proofErr w:type="spellEnd"/>
+      <w:r>
+        <w:rPr>
+          <w:rFonts w:cs="Arial" w:hint="cs"/>
+          <w:rtl/>
+        </w:rPr>
+        <w:t>).</w:t>
       </w:r>
     </w:p>
     <w:p>
@@ -2030,14 +2075,6 @@
       </w:r>
       <w:proofErr w:type="spellEnd"/>
       <w:r>
-        <w:t xml:space="preserve">, </w:t>
-      </w:r>
-      <w:proofErr w:type="spellStart"/>
-      <w:r>
-        <w:t>FacebookUser</w:t>
-      </w:r>
-      <w:proofErr w:type="spellEnd"/>
-      <w:r>
         <w:rPr>
           <w:rFonts w:cs="Arial"/>
           <w:rtl/>
@@ -2241,7 +2278,7 @@
         <w:t>העברת הפרמטרים הנדרשים (</w:t>
       </w:r>
       <w:r>
-        <w:t>Form, User</w:t>
+        <w:t>Form</w:t>
       </w:r>
       <w:r>
         <w:rPr>
@@ -4620,7 +4657,6 @@
                           <w:p>
                             <w:pPr>
                               <w:rPr>
-                                <w:rFonts w:hint="cs"/>
                                 <w:rtl/>
                               </w:rPr>
                             </w:pPr>
@@ -6352,23 +6388,15 @@
       <w:pPr>
         <w:pStyle w:val="Heading3"/>
         <w:rPr>
+          <w:rtl/>
+        </w:rPr>
+      </w:pPr>
+      <w:r>
+        <w:rPr>
           <w:rFonts w:hint="cs"/>
           <w:rtl/>
         </w:rPr>
-      </w:pPr>
-      <w:r>
-        <w:rPr>
-          <w:rFonts w:hint="cs"/>
-          <w:rtl/>
-        </w:rPr>
-        <w:t>ע</w:t>
-      </w:r>
-      <w:r>
-        <w:rPr>
-          <w:rFonts w:hint="cs"/>
-          <w:rtl/>
-        </w:rPr>
-        <w:t xml:space="preserve">בודה עם </w:t>
+        <w:t xml:space="preserve">עבודה עם </w:t>
       </w:r>
       <w:r>
         <w:t>Data Binding</w:t>
@@ -6482,7 +6510,6 @@
     <w:p>
       <w:pPr>
         <w:rPr>
-          <w:rFonts w:hint="cs"/>
           <w:rtl/>
         </w:rPr>
       </w:pPr>
@@ -6573,86 +6600,65 @@
           <w:rFonts w:cs="Arial" w:hint="cs"/>
           <w:rtl/>
         </w:rPr>
-        <w:t>שם</w:t>
+        <w:t xml:space="preserve">שם, תאריך היום הולדת והאימייל ב </w:t>
+      </w:r>
+      <w:r>
+        <w:rPr>
+          <w:rFonts w:cs="Arial"/>
+        </w:rPr>
+        <w:t>Friends Editor</w:t>
       </w:r>
       <w:r>
         <w:rPr>
           <w:rFonts w:cs="Arial" w:hint="cs"/>
           <w:rtl/>
         </w:rPr>
-        <w:t>, תאריך היום הולדת והאימייל</w:t>
+        <w:t xml:space="preserve">, נעשה </w:t>
+      </w:r>
+      <w:r>
+        <w:rPr>
+          <w:rFonts w:cs="Arial"/>
+        </w:rPr>
+        <w:t>Two-Way Data Binding</w:t>
       </w:r>
       <w:r>
         <w:rPr>
           <w:rFonts w:cs="Arial" w:hint="cs"/>
           <w:rtl/>
         </w:rPr>
-        <w:t xml:space="preserve"> ב </w:t>
-      </w:r>
-      <w:r>
-        <w:rPr>
-          <w:rFonts w:cs="Arial"/>
-        </w:rPr>
-        <w:t>Friend</w:t>
-      </w:r>
-      <w:r>
-        <w:rPr>
-          <w:rFonts w:cs="Arial"/>
-        </w:rPr>
-        <w:t>s Editor</w:t>
+        <w:t xml:space="preserve"> והמידע משתנה אוטומטית ב </w:t>
+      </w:r>
+      <w:r>
+        <w:rPr>
+          <w:rFonts w:cs="Arial"/>
+          <w:rtl/>
+        </w:rPr>
+        <w:t>–</w:t>
       </w:r>
       <w:r>
         <w:rPr>
           <w:rFonts w:cs="Arial" w:hint="cs"/>
           <w:rtl/>
         </w:rPr>
-        <w:t xml:space="preserve">, נעשה </w:t>
-      </w:r>
-      <w:r>
-        <w:rPr>
-          <w:rFonts w:cs="Arial"/>
-        </w:rPr>
-        <w:t>Two-Way Data Binding</w:t>
+        <w:t xml:space="preserve"> </w:t>
+      </w:r>
+      <w:r>
+        <w:rPr>
+          <w:rFonts w:cs="Arial"/>
+        </w:rPr>
+        <w:t>Data Source</w:t>
       </w:r>
       <w:r>
         <w:rPr>
           <w:rFonts w:cs="Arial" w:hint="cs"/>
           <w:rtl/>
         </w:rPr>
-        <w:t xml:space="preserve"> והמידע משתנה אוטומטית ב </w:t>
-      </w:r>
-      <w:r>
-        <w:rPr>
-          <w:rFonts w:cs="Arial"/>
-          <w:rtl/>
-        </w:rPr>
-        <w:t>–</w:t>
-      </w:r>
-      <w:r>
-        <w:rPr>
-          <w:rFonts w:cs="Arial" w:hint="cs"/>
-          <w:rtl/>
-        </w:rPr>
-        <w:t xml:space="preserve"> </w:t>
-      </w:r>
-      <w:r>
-        <w:rPr>
-          <w:rFonts w:cs="Arial"/>
-        </w:rPr>
-        <w:t>Data Source</w:t>
-      </w:r>
-      <w:r>
-        <w:rPr>
-          <w:rFonts w:cs="Arial" w:hint="cs"/>
-          <w:rtl/>
-        </w:rPr>
         <w:t>.</w:t>
       </w:r>
     </w:p>
     <w:p>
       <w:pPr>
         <w:rPr>
-          <w:rFonts w:hint="cs"/>
           <w:rtl/>
         </w:rPr>
       </w:pPr>
@@ -7101,7 +7107,14 @@
     <w:p>
       <w:pPr>
         <w:rPr>
-          <w:rFonts w:hint="cs"/>
+          <w:b/>
+          <w:bCs/>
+        </w:rPr>
+      </w:pPr>
+    </w:p>
+    <w:p>
+      <w:pPr>
+        <w:rPr>
           <w:b/>
           <w:bCs/>
           <w:rtl/>

</xml_diff>

<commit_message>
Updated The Doc File
</commit_message>
<xml_diff>
--- a/DP_Ex02_TemplateForStudents.docx
+++ b/DP_Ex02_TemplateForStudents.docx
@@ -1033,6 +1033,18 @@
         </w:rPr>
         <w:t>.</w:t>
       </w:r>
+    </w:p>
+    <w:p>
+      <w:pPr>
+        <w:spacing w:after="0" w:line="240" w:lineRule="auto"/>
+        <w:ind w:left="1440"/>
+      </w:pPr>
+    </w:p>
+    <w:p>
+      <w:pPr>
+        <w:spacing w:after="0" w:line="240" w:lineRule="auto"/>
+        <w:ind w:left="1440"/>
+      </w:pPr>
     </w:p>
     <w:p>
       <w:pPr>
@@ -1616,7 +1628,7 @@
           <w:noProof/>
         </w:rPr>
         <w:drawing>
-          <wp:inline distT="0" distB="0" distL="0" distR="0" wp14:anchorId="52DF30E3" wp14:editId="59F2AC45">
+          <wp:inline distT="0" distB="0" distL="0" distR="0" wp14:anchorId="52DF30E3" wp14:editId="4C89173A">
             <wp:extent cx="2831123" cy="2673596"/>
             <wp:effectExtent l="0" t="0" r="7620" b="0"/>
             <wp:docPr id="274751259" name="Picture 41"/>
@@ -1648,7 +1660,7 @@
                   <pic:spPr bwMode="auto">
                     <a:xfrm>
                       <a:off x="0" y="0"/>
-                      <a:ext cx="2833841" cy="2676163"/>
+                      <a:ext cx="2831123" cy="2673596"/>
                     </a:xfrm>
                     <a:prstGeom prst="rect">
                       <a:avLst/>
@@ -1667,6 +1679,138 @@
     </w:p>
     <w:p>
       <w:pPr>
+        <w:spacing w:after="0" w:line="240" w:lineRule="auto"/>
+        <w:ind w:left="720" w:right="720"/>
+      </w:pPr>
+    </w:p>
+    <w:p>
+      <w:pPr>
+        <w:spacing w:after="0" w:line="240" w:lineRule="auto"/>
+        <w:ind w:left="720" w:right="720"/>
+      </w:pPr>
+    </w:p>
+    <w:p>
+      <w:pPr>
+        <w:spacing w:after="0" w:line="240" w:lineRule="auto"/>
+        <w:ind w:left="720" w:right="720"/>
+      </w:pPr>
+    </w:p>
+    <w:p>
+      <w:pPr>
+        <w:spacing w:after="0" w:line="240" w:lineRule="auto"/>
+        <w:ind w:left="720" w:right="720"/>
+      </w:pPr>
+    </w:p>
+    <w:p>
+      <w:pPr>
+        <w:spacing w:after="0" w:line="240" w:lineRule="auto"/>
+        <w:ind w:left="720" w:right="720"/>
+      </w:pPr>
+    </w:p>
+    <w:p>
+      <w:pPr>
+        <w:spacing w:after="0" w:line="240" w:lineRule="auto"/>
+        <w:ind w:left="720" w:right="720"/>
+      </w:pPr>
+    </w:p>
+    <w:p>
+      <w:pPr>
+        <w:spacing w:after="0" w:line="240" w:lineRule="auto"/>
+        <w:ind w:left="720" w:right="720"/>
+      </w:pPr>
+    </w:p>
+    <w:p>
+      <w:pPr>
+        <w:spacing w:after="0" w:line="240" w:lineRule="auto"/>
+        <w:ind w:left="720" w:right="720"/>
+      </w:pPr>
+    </w:p>
+    <w:p>
+      <w:pPr>
+        <w:spacing w:after="0" w:line="240" w:lineRule="auto"/>
+        <w:ind w:left="720" w:right="720"/>
+      </w:pPr>
+    </w:p>
+    <w:p>
+      <w:pPr>
+        <w:spacing w:after="0" w:line="240" w:lineRule="auto"/>
+        <w:ind w:left="720" w:right="720"/>
+      </w:pPr>
+    </w:p>
+    <w:p>
+      <w:pPr>
+        <w:spacing w:after="0" w:line="240" w:lineRule="auto"/>
+        <w:ind w:left="720" w:right="720"/>
+      </w:pPr>
+    </w:p>
+    <w:p>
+      <w:pPr>
+        <w:spacing w:after="0" w:line="240" w:lineRule="auto"/>
+        <w:ind w:left="720" w:right="720"/>
+      </w:pPr>
+    </w:p>
+    <w:p>
+      <w:pPr>
+        <w:spacing w:after="0" w:line="240" w:lineRule="auto"/>
+        <w:ind w:left="720" w:right="720"/>
+      </w:pPr>
+    </w:p>
+    <w:p>
+      <w:pPr>
+        <w:spacing w:after="0" w:line="240" w:lineRule="auto"/>
+        <w:ind w:left="720" w:right="720"/>
+      </w:pPr>
+    </w:p>
+    <w:p>
+      <w:pPr>
+        <w:spacing w:after="0" w:line="240" w:lineRule="auto"/>
+        <w:ind w:left="720" w:right="720"/>
+      </w:pPr>
+    </w:p>
+    <w:p>
+      <w:pPr>
+        <w:spacing w:after="0" w:line="240" w:lineRule="auto"/>
+        <w:ind w:left="720" w:right="720"/>
+      </w:pPr>
+    </w:p>
+    <w:p>
+      <w:pPr>
+        <w:spacing w:after="0" w:line="240" w:lineRule="auto"/>
+        <w:ind w:left="720" w:right="720"/>
+      </w:pPr>
+    </w:p>
+    <w:p>
+      <w:pPr>
+        <w:spacing w:after="0" w:line="240" w:lineRule="auto"/>
+        <w:ind w:left="720" w:right="720"/>
+      </w:pPr>
+    </w:p>
+    <w:p>
+      <w:pPr>
+        <w:spacing w:after="0" w:line="240" w:lineRule="auto"/>
+        <w:ind w:left="720" w:right="720"/>
+      </w:pPr>
+    </w:p>
+    <w:p>
+      <w:pPr>
+        <w:spacing w:after="0" w:line="240" w:lineRule="auto"/>
+        <w:ind w:left="720" w:right="720"/>
+      </w:pPr>
+    </w:p>
+    <w:p>
+      <w:pPr>
+        <w:spacing w:after="0" w:line="240" w:lineRule="auto"/>
+        <w:ind w:left="720" w:right="720"/>
+      </w:pPr>
+    </w:p>
+    <w:p>
+      <w:pPr>
+        <w:spacing w:after="0" w:line="240" w:lineRule="auto"/>
+        <w:ind w:left="720" w:right="720"/>
+      </w:pPr>
+    </w:p>
+    <w:p>
+      <w:pPr>
         <w:numPr>
           <w:ilvl w:val="0"/>
           <w:numId w:val="1"/>
@@ -1674,6 +1818,70 @@
         <w:spacing w:after="0" w:line="240" w:lineRule="auto"/>
       </w:pPr>
       <w:r>
+        <w:rPr>
+          <w:noProof/>
+        </w:rPr>
+        <w:drawing>
+          <wp:anchor distT="0" distB="0" distL="114300" distR="114300" simplePos="0" relativeHeight="251922432" behindDoc="0" locked="0" layoutInCell="1" allowOverlap="1" wp14:anchorId="4B9CB4B2" wp14:editId="47B82528">
+            <wp:simplePos x="0" y="0"/>
+            <wp:positionH relativeFrom="page">
+              <wp:align>left</wp:align>
+            </wp:positionH>
+            <wp:positionV relativeFrom="margin">
+              <wp:posOffset>875665</wp:posOffset>
+            </wp:positionV>
+            <wp:extent cx="7569200" cy="4191000"/>
+            <wp:effectExtent l="0" t="0" r="0" b="0"/>
+            <wp:wrapSquare wrapText="bothSides"/>
+            <wp:docPr id="490325314" name="Picture 5"/>
+            <wp:cNvGraphicFramePr>
+              <a:graphicFrameLocks xmlns:a="http://schemas.openxmlformats.org/drawingml/2006/main" noChangeAspect="1"/>
+            </wp:cNvGraphicFramePr>
+            <a:graphic xmlns:a="http://schemas.openxmlformats.org/drawingml/2006/main">
+              <a:graphicData uri="http://schemas.openxmlformats.org/drawingml/2006/picture">
+                <pic:pic xmlns:pic="http://schemas.openxmlformats.org/drawingml/2006/picture">
+                  <pic:nvPicPr>
+                    <pic:cNvPr id="0" name="Picture 2"/>
+                    <pic:cNvPicPr>
+                      <a:picLocks noChangeAspect="1" noChangeArrowheads="1"/>
+                    </pic:cNvPicPr>
+                  </pic:nvPicPr>
+                  <pic:blipFill>
+                    <a:blip r:embed="rId15">
+                      <a:extLst>
+                        <a:ext uri="{28A0092B-C50C-407E-A947-70E740481C1C}">
+                          <a14:useLocalDpi xmlns:a14="http://schemas.microsoft.com/office/drawing/2010/main" val="0"/>
+                        </a:ext>
+                      </a:extLst>
+                    </a:blip>
+                    <a:srcRect/>
+                    <a:stretch>
+                      <a:fillRect/>
+                    </a:stretch>
+                  </pic:blipFill>
+                  <pic:spPr bwMode="auto">
+                    <a:xfrm>
+                      <a:off x="0" y="0"/>
+                      <a:ext cx="7569200" cy="4191000"/>
+                    </a:xfrm>
+                    <a:prstGeom prst="rect">
+                      <a:avLst/>
+                    </a:prstGeom>
+                    <a:noFill/>
+                  </pic:spPr>
+                </pic:pic>
+              </a:graphicData>
+            </a:graphic>
+            <wp14:sizeRelH relativeFrom="margin">
+              <wp14:pctWidth>0</wp14:pctWidth>
+            </wp14:sizeRelH>
+            <wp14:sizeRelV relativeFrom="margin">
+              <wp14:pctHeight>0</wp14:pctHeight>
+            </wp14:sizeRelV>
+          </wp:anchor>
+        </w:drawing>
+      </w:r>
+      <w:r>
         <w:t>Class Diagram</w:t>
       </w:r>
       <w:r>
@@ -1688,57 +1896,7 @@
       <w:pPr>
         <w:spacing w:after="0" w:line="240" w:lineRule="auto"/>
         <w:ind w:right="720"/>
-        <w:rPr>
-          <w:rtl/>
-        </w:rPr>
-      </w:pPr>
-      <w:r>
-        <w:rPr>
-          <w:rFonts w:hint="cs"/>
-          <w:rtl/>
-        </w:rPr>
-        <w:t>[</w:t>
-      </w:r>
-      <w:r>
-        <w:t>class diagram</w:t>
-      </w:r>
-      <w:r>
-        <w:rPr>
-          <w:rFonts w:hint="cs"/>
-          <w:rtl/>
-        </w:rPr>
-        <w:t xml:space="preserve"> שמתארת את המחלקות שלכם שמעורבות בתבנית (תיאור מלא שכולל </w:t>
-      </w:r>
-      <w:r>
-        <w:t>Properties</w:t>
-      </w:r>
-      <w:r>
-        <w:rPr>
-          <w:rFonts w:hint="cs"/>
-          <w:rtl/>
-        </w:rPr>
-        <w:t xml:space="preserve"> ו- </w:t>
-      </w:r>
-      <w:r>
-        <w:t>Methods</w:t>
-      </w:r>
-      <w:r>
-        <w:rPr>
-          <w:rFonts w:hint="cs"/>
-          <w:rtl/>
-        </w:rPr>
-        <w:t>) והיחסים ביניהם (תאור מלא עבור כל יחס כפי שלמדנו בכיתה). עבור כל מחלקה שלכם, כיתבו מי המקבילה שלה (אם יש כזו) בתבנית (</w:t>
-      </w:r>
-      <w:r>
-        <w:t>Pattern</w:t>
-      </w:r>
-      <w:r>
-        <w:rPr>
-          <w:rFonts w:hint="cs"/>
-          <w:rtl/>
-        </w:rPr>
-        <w:t>) שבחרתם</w:t>
-      </w:r>
+      </w:pPr>
     </w:p>
     <w:p>
       <w:pPr>
@@ -1834,36 +1992,78 @@
       <w:pPr>
         <w:spacing w:after="0" w:line="240" w:lineRule="auto"/>
         <w:ind w:right="720"/>
-        <w:rPr>
-          <w:rtl/>
-        </w:rPr>
       </w:pPr>
     </w:p>
     <w:p>
       <w:pPr>
         <w:spacing w:after="0" w:line="240" w:lineRule="auto"/>
         <w:ind w:right="720"/>
-        <w:rPr>
-          <w:rtl/>
-        </w:rPr>
       </w:pPr>
     </w:p>
     <w:p>
       <w:pPr>
         <w:spacing w:after="0" w:line="240" w:lineRule="auto"/>
         <w:ind w:right="720"/>
-        <w:rPr>
-          <w:rtl/>
-        </w:rPr>
       </w:pPr>
     </w:p>
     <w:p>
       <w:pPr>
         <w:spacing w:after="0" w:line="240" w:lineRule="auto"/>
         <w:ind w:right="720"/>
-        <w:rPr>
-          <w:rtl/>
-        </w:rPr>
+      </w:pPr>
+    </w:p>
+    <w:p>
+      <w:pPr>
+        <w:spacing w:after="0" w:line="240" w:lineRule="auto"/>
+        <w:ind w:right="720"/>
+      </w:pPr>
+    </w:p>
+    <w:p>
+      <w:pPr>
+        <w:spacing w:after="0" w:line="240" w:lineRule="auto"/>
+        <w:ind w:right="720"/>
+      </w:pPr>
+    </w:p>
+    <w:p>
+      <w:pPr>
+        <w:spacing w:after="0" w:line="240" w:lineRule="auto"/>
+        <w:ind w:right="720"/>
+      </w:pPr>
+    </w:p>
+    <w:p>
+      <w:pPr>
+        <w:spacing w:after="0" w:line="240" w:lineRule="auto"/>
+        <w:ind w:right="720"/>
+      </w:pPr>
+    </w:p>
+    <w:p>
+      <w:pPr>
+        <w:spacing w:after="0" w:line="240" w:lineRule="auto"/>
+        <w:ind w:right="720"/>
+      </w:pPr>
+    </w:p>
+    <w:p>
+      <w:pPr>
+        <w:spacing w:after="0" w:line="240" w:lineRule="auto"/>
+        <w:ind w:right="720"/>
+      </w:pPr>
+    </w:p>
+    <w:p>
+      <w:pPr>
+        <w:spacing w:after="0" w:line="240" w:lineRule="auto"/>
+        <w:ind w:right="720"/>
+      </w:pPr>
+    </w:p>
+    <w:p>
+      <w:pPr>
+        <w:spacing w:after="0" w:line="240" w:lineRule="auto"/>
+        <w:ind w:right="720"/>
+      </w:pPr>
+    </w:p>
+    <w:p>
+      <w:pPr>
+        <w:spacing w:after="0" w:line="240" w:lineRule="auto"/>
+        <w:ind w:right="720"/>
       </w:pPr>
     </w:p>
     <w:p>
@@ -2324,6 +2524,18 @@
         </w:rPr>
         <w:t>.</w:t>
       </w:r>
+    </w:p>
+    <w:p>
+      <w:pPr>
+        <w:spacing w:after="0" w:line="240" w:lineRule="auto"/>
+        <w:ind w:left="1440"/>
+      </w:pPr>
+    </w:p>
+    <w:p>
+      <w:pPr>
+        <w:spacing w:after="0" w:line="240" w:lineRule="auto"/>
+        <w:ind w:left="1440"/>
+      </w:pPr>
     </w:p>
     <w:p>
       <w:pPr>
@@ -2824,7 +3036,7 @@
                 <wp:cNvGraphicFramePr/>
                 <a:graphic xmlns:a="http://schemas.openxmlformats.org/drawingml/2006/main">
                   <a:graphicData uri="http://schemas.microsoft.com/office/word/2010/wordprocessingInk">
-                    <w14:contentPart bwMode="auto" r:id="rId15">
+                    <w14:contentPart bwMode="auto" r:id="rId16">
                       <w14:nvContentPartPr>
                         <w14:cNvContentPartPr/>
                       </w14:nvContentPartPr>
@@ -2869,7 +3081,7 @@
                 <wp:cNvGraphicFramePr/>
                 <a:graphic xmlns:a="http://schemas.openxmlformats.org/drawingml/2006/main">
                   <a:graphicData uri="http://schemas.microsoft.com/office/word/2010/wordprocessingInk">
-                    <w14:contentPart bwMode="auto" r:id="rId16">
+                    <w14:contentPart bwMode="auto" r:id="rId17">
                       <w14:nvContentPartPr>
                         <w14:cNvContentPartPr/>
                       </w14:nvContentPartPr>
@@ -2914,7 +3126,7 @@
                 <wp:cNvGraphicFramePr/>
                 <a:graphic xmlns:a="http://schemas.openxmlformats.org/drawingml/2006/main">
                   <a:graphicData uri="http://schemas.microsoft.com/office/word/2010/wordprocessingInk">
-                    <w14:contentPart bwMode="auto" r:id="rId17">
+                    <w14:contentPart bwMode="auto" r:id="rId18">
                       <w14:nvContentPartPr>
                         <w14:cNvContentPartPr/>
                       </w14:nvContentPartPr>
@@ -2959,7 +3171,7 @@
                 <wp:cNvGraphicFramePr/>
                 <a:graphic xmlns:a="http://schemas.openxmlformats.org/drawingml/2006/main">
                   <a:graphicData uri="http://schemas.microsoft.com/office/word/2010/wordprocessingInk">
-                    <w14:contentPart bwMode="auto" r:id="rId18">
+                    <w14:contentPart bwMode="auto" r:id="rId19">
                       <w14:nvContentPartPr>
                         <w14:cNvContentPartPr/>
                       </w14:nvContentPartPr>
@@ -3004,7 +3216,7 @@
                 <wp:cNvGraphicFramePr/>
                 <a:graphic xmlns:a="http://schemas.openxmlformats.org/drawingml/2006/main">
                   <a:graphicData uri="http://schemas.microsoft.com/office/word/2010/wordprocessingInk">
-                    <w14:contentPart bwMode="auto" r:id="rId19">
+                    <w14:contentPart bwMode="auto" r:id="rId20">
                       <w14:nvContentPartPr>
                         <w14:cNvContentPartPr/>
                       </w14:nvContentPartPr>
@@ -3049,7 +3261,7 @@
                 <wp:cNvGraphicFramePr/>
                 <a:graphic xmlns:a="http://schemas.openxmlformats.org/drawingml/2006/main">
                   <a:graphicData uri="http://schemas.microsoft.com/office/word/2010/wordprocessingInk">
-                    <w14:contentPart bwMode="auto" r:id="rId20">
+                    <w14:contentPart bwMode="auto" r:id="rId21">
                       <w14:nvContentPartPr>
                         <w14:cNvContentPartPr/>
                       </w14:nvContentPartPr>
@@ -3094,7 +3306,7 @@
                 <wp:cNvGraphicFramePr/>
                 <a:graphic xmlns:a="http://schemas.openxmlformats.org/drawingml/2006/main">
                   <a:graphicData uri="http://schemas.microsoft.com/office/word/2010/wordprocessingInk">
-                    <w14:contentPart bwMode="auto" r:id="rId21">
+                    <w14:contentPart bwMode="auto" r:id="rId22">
                       <w14:nvContentPartPr>
                         <w14:cNvContentPartPr/>
                       </w14:nvContentPartPr>
@@ -3139,7 +3351,7 @@
                 <wp:cNvGraphicFramePr/>
                 <a:graphic xmlns:a="http://schemas.openxmlformats.org/drawingml/2006/main">
                   <a:graphicData uri="http://schemas.microsoft.com/office/word/2010/wordprocessingInk">
-                    <w14:contentPart bwMode="auto" r:id="rId22">
+                    <w14:contentPart bwMode="auto" r:id="rId23">
                       <w14:nvContentPartPr>
                         <w14:cNvContentPartPr/>
                       </w14:nvContentPartPr>
@@ -3306,7 +3518,7 @@
                     </pic:cNvPicPr>
                   </pic:nvPicPr>
                   <pic:blipFill>
-                    <a:blip r:embed="rId23">
+                    <a:blip r:embed="rId24">
                       <a:extLst>
                         <a:ext uri="{28A0092B-C50C-407E-A947-70E740481C1C}">
                           <a14:useLocalDpi xmlns:a14="http://schemas.microsoft.com/office/drawing/2010/main" val="0"/>
@@ -3346,6 +3558,108 @@
     </w:p>
     <w:p>
       <w:pPr>
+        <w:spacing w:after="0" w:line="240" w:lineRule="auto"/>
+        <w:ind w:left="720" w:right="720"/>
+      </w:pPr>
+    </w:p>
+    <w:p>
+      <w:pPr>
+        <w:spacing w:after="0" w:line="240" w:lineRule="auto"/>
+        <w:ind w:left="720" w:right="720"/>
+      </w:pPr>
+    </w:p>
+    <w:p>
+      <w:pPr>
+        <w:spacing w:after="0" w:line="240" w:lineRule="auto"/>
+        <w:ind w:left="720" w:right="720"/>
+      </w:pPr>
+    </w:p>
+    <w:p>
+      <w:pPr>
+        <w:spacing w:after="0" w:line="240" w:lineRule="auto"/>
+        <w:ind w:left="720" w:right="720"/>
+      </w:pPr>
+    </w:p>
+    <w:p>
+      <w:pPr>
+        <w:spacing w:after="0" w:line="240" w:lineRule="auto"/>
+        <w:ind w:left="720" w:right="720"/>
+      </w:pPr>
+    </w:p>
+    <w:p>
+      <w:pPr>
+        <w:spacing w:after="0" w:line="240" w:lineRule="auto"/>
+        <w:ind w:left="720" w:right="720"/>
+      </w:pPr>
+    </w:p>
+    <w:p>
+      <w:pPr>
+        <w:spacing w:after="0" w:line="240" w:lineRule="auto"/>
+        <w:ind w:left="720" w:right="720"/>
+      </w:pPr>
+    </w:p>
+    <w:p>
+      <w:pPr>
+        <w:spacing w:after="0" w:line="240" w:lineRule="auto"/>
+        <w:ind w:left="720" w:right="720"/>
+      </w:pPr>
+    </w:p>
+    <w:p>
+      <w:pPr>
+        <w:spacing w:after="0" w:line="240" w:lineRule="auto"/>
+        <w:ind w:left="720" w:right="720"/>
+      </w:pPr>
+    </w:p>
+    <w:p>
+      <w:pPr>
+        <w:spacing w:after="0" w:line="240" w:lineRule="auto"/>
+        <w:ind w:left="720" w:right="720"/>
+      </w:pPr>
+    </w:p>
+    <w:p>
+      <w:pPr>
+        <w:spacing w:after="0" w:line="240" w:lineRule="auto"/>
+        <w:ind w:left="720" w:right="720"/>
+      </w:pPr>
+    </w:p>
+    <w:p>
+      <w:pPr>
+        <w:spacing w:after="0" w:line="240" w:lineRule="auto"/>
+        <w:ind w:left="720" w:right="720"/>
+      </w:pPr>
+    </w:p>
+    <w:p>
+      <w:pPr>
+        <w:spacing w:after="0" w:line="240" w:lineRule="auto"/>
+        <w:ind w:left="720" w:right="720"/>
+      </w:pPr>
+    </w:p>
+    <w:p>
+      <w:pPr>
+        <w:spacing w:after="0" w:line="240" w:lineRule="auto"/>
+        <w:ind w:right="720"/>
+      </w:pPr>
+    </w:p>
+    <w:p>
+      <w:pPr>
+        <w:spacing w:after="0" w:line="240" w:lineRule="auto"/>
+        <w:ind w:left="720" w:right="720"/>
+      </w:pPr>
+    </w:p>
+    <w:p>
+      <w:pPr>
+        <w:spacing w:after="0" w:line="240" w:lineRule="auto"/>
+        <w:ind w:left="720" w:right="720"/>
+      </w:pPr>
+    </w:p>
+    <w:p>
+      <w:pPr>
+        <w:spacing w:after="0" w:line="240" w:lineRule="auto"/>
+        <w:ind w:left="720" w:right="720"/>
+      </w:pPr>
+    </w:p>
+    <w:p>
+      <w:pPr>
         <w:numPr>
           <w:ilvl w:val="0"/>
           <w:numId w:val="1"/>
@@ -3353,6 +3667,73 @@
         <w:spacing w:after="0" w:line="240" w:lineRule="auto"/>
       </w:pPr>
       <w:r>
+        <w:rPr>
+          <w:noProof/>
+        </w:rPr>
+        <w:drawing>
+          <wp:anchor distT="0" distB="0" distL="114300" distR="114300" simplePos="0" relativeHeight="251923456" behindDoc="0" locked="0" layoutInCell="1" allowOverlap="1" wp14:anchorId="41DC4F45" wp14:editId="665F4269">
+            <wp:simplePos x="0" y="0"/>
+            <wp:positionH relativeFrom="margin">
+              <wp:posOffset>-1133475</wp:posOffset>
+            </wp:positionH>
+            <wp:positionV relativeFrom="margin">
+              <wp:posOffset>748665</wp:posOffset>
+            </wp:positionV>
+            <wp:extent cx="7505700" cy="6171565"/>
+            <wp:effectExtent l="0" t="0" r="0" b="635"/>
+            <wp:wrapSquare wrapText="bothSides"/>
+            <wp:docPr id="45209787" name="Picture 3"/>
+            <wp:cNvGraphicFramePr>
+              <a:graphicFrameLocks xmlns:a="http://schemas.openxmlformats.org/drawingml/2006/main" noChangeAspect="1"/>
+            </wp:cNvGraphicFramePr>
+            <a:graphic xmlns:a="http://schemas.openxmlformats.org/drawingml/2006/main">
+              <a:graphicData uri="http://schemas.openxmlformats.org/drawingml/2006/picture">
+                <pic:pic xmlns:pic="http://schemas.openxmlformats.org/drawingml/2006/picture">
+                  <pic:nvPicPr>
+                    <pic:cNvPr id="0" name="Picture 3"/>
+                    <pic:cNvPicPr>
+                      <a:picLocks noChangeAspect="1" noChangeArrowheads="1"/>
+                    </pic:cNvPicPr>
+                  </pic:nvPicPr>
+                  <pic:blipFill>
+                    <a:blip r:embed="rId25" cstate="print">
+                      <a:extLst>
+                        <a:ext uri="{28A0092B-C50C-407E-A947-70E740481C1C}">
+                          <a14:useLocalDpi xmlns:a14="http://schemas.microsoft.com/office/drawing/2010/main" val="0"/>
+                        </a:ext>
+                      </a:extLst>
+                    </a:blip>
+                    <a:srcRect/>
+                    <a:stretch>
+                      <a:fillRect/>
+                    </a:stretch>
+                  </pic:blipFill>
+                  <pic:spPr bwMode="auto">
+                    <a:xfrm>
+                      <a:off x="0" y="0"/>
+                      <a:ext cx="7505700" cy="6171565"/>
+                    </a:xfrm>
+                    <a:prstGeom prst="rect">
+                      <a:avLst/>
+                    </a:prstGeom>
+                    <a:noFill/>
+                    <a:ln>
+                      <a:noFill/>
+                    </a:ln>
+                  </pic:spPr>
+                </pic:pic>
+              </a:graphicData>
+            </a:graphic>
+            <wp14:sizeRelH relativeFrom="margin">
+              <wp14:pctWidth>0</wp14:pctWidth>
+            </wp14:sizeRelH>
+            <wp14:sizeRelV relativeFrom="margin">
+              <wp14:pctHeight>0</wp14:pctHeight>
+            </wp14:sizeRelV>
+          </wp:anchor>
+        </w:drawing>
+      </w:r>
+      <w:r>
         <w:t>Class Diagram</w:t>
       </w:r>
       <w:r>
@@ -3361,60 +3742,6 @@
           <w:rtl/>
         </w:rPr>
         <w:tab/>
-      </w:r>
-    </w:p>
-    <w:p>
-      <w:pPr>
-        <w:rPr>
-          <w:rtl/>
-        </w:rPr>
-      </w:pPr>
-      <w:r>
-        <w:rPr>
-          <w:rFonts w:hint="cs"/>
-          <w:rtl/>
-        </w:rPr>
-        <w:t>[</w:t>
-      </w:r>
-      <w:r>
-        <w:t>class diagram</w:t>
-      </w:r>
-      <w:r>
-        <w:rPr>
-          <w:rFonts w:hint="cs"/>
-          <w:rtl/>
-        </w:rPr>
-        <w:t xml:space="preserve"> שמתארת את המחלקות שלכם שמעורבות בתבנית (תיאור מלא שכולל </w:t>
-      </w:r>
-      <w:r>
-        <w:t>Properties</w:t>
-      </w:r>
-      <w:r>
-        <w:rPr>
-          <w:rFonts w:hint="cs"/>
-          <w:rtl/>
-        </w:rPr>
-        <w:t xml:space="preserve"> ו- </w:t>
-      </w:r>
-      <w:r>
-        <w:t>Methods</w:t>
-      </w:r>
-      <w:r>
-        <w:rPr>
-          <w:rFonts w:hint="cs"/>
-          <w:rtl/>
-        </w:rPr>
-        <w:t>) והיחסים ביניהם (תאור מלא עבור כל יחס כפי שלמדנו בכיתה). עבור כל מחלקה שלכם, כיתבו מי המקבילה שלה (אם יש כזו) בתבנית (</w:t>
-      </w:r>
-      <w:r>
-        <w:t>Pattern</w:t>
-      </w:r>
-      <w:r>
-        <w:rPr>
-          <w:rFonts w:hint="cs"/>
-          <w:rtl/>
-        </w:rPr>
-        <w:t>) שבחרתם</w:t>
       </w:r>
     </w:p>
     <w:p/>
@@ -3424,6 +3751,10 @@
     <w:p/>
     <w:p/>
     <w:p/>
+    <w:p/>
+    <w:p/>
+    <w:p/>
+    <w:p/>
     <w:p>
       <w:pPr>
         <w:rPr>
@@ -3974,6 +4305,18 @@
         </w:rPr>
         <w:t>.</w:t>
       </w:r>
+    </w:p>
+    <w:p>
+      <w:pPr>
+        <w:spacing w:after="0" w:line="240" w:lineRule="auto"/>
+        <w:ind w:left="1440" w:right="720"/>
+      </w:pPr>
+    </w:p>
+    <w:p>
+      <w:pPr>
+        <w:spacing w:after="0" w:line="240" w:lineRule="auto"/>
+        <w:ind w:left="1440" w:right="720"/>
+      </w:pPr>
     </w:p>
     <w:p>
       <w:pPr>
@@ -4738,7 +5081,7 @@
                 <wp:cNvGraphicFramePr/>
                 <a:graphic xmlns:a="http://schemas.openxmlformats.org/drawingml/2006/main">
                   <a:graphicData uri="http://schemas.microsoft.com/office/word/2010/wordprocessingInk">
-                    <w14:contentPart bwMode="auto" r:id="rId24">
+                    <w14:contentPart bwMode="auto" r:id="rId26">
                       <w14:nvContentPartPr>
                         <w14:cNvContentPartPr/>
                       </w14:nvContentPartPr>
@@ -4784,7 +5127,7 @@
                 <wp:cNvGraphicFramePr/>
                 <a:graphic xmlns:a="http://schemas.openxmlformats.org/drawingml/2006/main">
                   <a:graphicData uri="http://schemas.microsoft.com/office/word/2010/wordprocessingInk">
-                    <w14:contentPart bwMode="auto" r:id="rId25">
+                    <w14:contentPart bwMode="auto" r:id="rId27">
                       <w14:nvContentPartPr>
                         <w14:cNvContentPartPr/>
                       </w14:nvContentPartPr>
@@ -4830,7 +5173,7 @@
                 <wp:cNvGraphicFramePr/>
                 <a:graphic xmlns:a="http://schemas.openxmlformats.org/drawingml/2006/main">
                   <a:graphicData uri="http://schemas.microsoft.com/office/word/2010/wordprocessingInk">
-                    <w14:contentPart bwMode="auto" r:id="rId26">
+                    <w14:contentPart bwMode="auto" r:id="rId28">
                       <w14:nvContentPartPr>
                         <w14:cNvContentPartPr/>
                       </w14:nvContentPartPr>
@@ -4876,7 +5219,7 @@
                 <wp:cNvGraphicFramePr/>
                 <a:graphic xmlns:a="http://schemas.openxmlformats.org/drawingml/2006/main">
                   <a:graphicData uri="http://schemas.microsoft.com/office/word/2010/wordprocessingInk">
-                    <w14:contentPart bwMode="auto" r:id="rId27">
+                    <w14:contentPart bwMode="auto" r:id="rId29">
                       <w14:nvContentPartPr>
                         <w14:cNvContentPartPr/>
                       </w14:nvContentPartPr>
@@ -4922,7 +5265,7 @@
                 <wp:cNvGraphicFramePr/>
                 <a:graphic xmlns:a="http://schemas.openxmlformats.org/drawingml/2006/main">
                   <a:graphicData uri="http://schemas.microsoft.com/office/word/2010/wordprocessingInk">
-                    <w14:contentPart bwMode="auto" r:id="rId28">
+                    <w14:contentPart bwMode="auto" r:id="rId30">
                       <w14:nvContentPartPr>
                         <w14:cNvContentPartPr/>
                       </w14:nvContentPartPr>
@@ -4968,7 +5311,7 @@
                 <wp:cNvGraphicFramePr/>
                 <a:graphic xmlns:a="http://schemas.openxmlformats.org/drawingml/2006/main">
                   <a:graphicData uri="http://schemas.microsoft.com/office/word/2010/wordprocessingInk">
-                    <w14:contentPart bwMode="auto" r:id="rId29">
+                    <w14:contentPart bwMode="auto" r:id="rId31">
                       <w14:nvContentPartPr>
                         <w14:cNvContentPartPr/>
                       </w14:nvContentPartPr>
@@ -5014,7 +5357,7 @@
                 <wp:cNvGraphicFramePr/>
                 <a:graphic xmlns:a="http://schemas.openxmlformats.org/drawingml/2006/main">
                   <a:graphicData uri="http://schemas.microsoft.com/office/word/2010/wordprocessingInk">
-                    <w14:contentPart bwMode="auto" r:id="rId30">
+                    <w14:contentPart bwMode="auto" r:id="rId32">
                       <w14:nvContentPartPr>
                         <w14:cNvContentPartPr/>
                       </w14:nvContentPartPr>
@@ -5060,7 +5403,7 @@
                 <wp:cNvGraphicFramePr/>
                 <a:graphic xmlns:a="http://schemas.openxmlformats.org/drawingml/2006/main">
                   <a:graphicData uri="http://schemas.microsoft.com/office/word/2010/wordprocessingInk">
-                    <w14:contentPart bwMode="auto" r:id="rId31">
+                    <w14:contentPart bwMode="auto" r:id="rId33">
                       <w14:nvContentPartPr>
                         <w14:cNvContentPartPr/>
                       </w14:nvContentPartPr>
@@ -5106,7 +5449,7 @@
                 <wp:cNvGraphicFramePr/>
                 <a:graphic xmlns:a="http://schemas.openxmlformats.org/drawingml/2006/main">
                   <a:graphicData uri="http://schemas.microsoft.com/office/word/2010/wordprocessingInk">
-                    <w14:contentPart bwMode="auto" r:id="rId32">
+                    <w14:contentPart bwMode="auto" r:id="rId34">
                       <w14:nvContentPartPr>
                         <w14:cNvContentPartPr/>
                       </w14:nvContentPartPr>
@@ -5152,7 +5495,7 @@
                 <wp:cNvGraphicFramePr/>
                 <a:graphic xmlns:a="http://schemas.openxmlformats.org/drawingml/2006/main">
                   <a:graphicData uri="http://schemas.microsoft.com/office/word/2010/wordprocessingInk">
-                    <w14:contentPart bwMode="auto" r:id="rId33">
+                    <w14:contentPart bwMode="auto" r:id="rId35">
                       <w14:nvContentPartPr>
                         <w14:cNvContentPartPr/>
                       </w14:nvContentPartPr>
@@ -5198,7 +5541,7 @@
                 <wp:cNvGraphicFramePr/>
                 <a:graphic xmlns:a="http://schemas.openxmlformats.org/drawingml/2006/main">
                   <a:graphicData uri="http://schemas.microsoft.com/office/word/2010/wordprocessingInk">
-                    <w14:contentPart bwMode="auto" r:id="rId34">
+                    <w14:contentPart bwMode="auto" r:id="rId36">
                       <w14:nvContentPartPr>
                         <w14:cNvContentPartPr/>
                       </w14:nvContentPartPr>
@@ -5244,7 +5587,7 @@
                 <wp:cNvGraphicFramePr/>
                 <a:graphic xmlns:a="http://schemas.openxmlformats.org/drawingml/2006/main">
                   <a:graphicData uri="http://schemas.microsoft.com/office/word/2010/wordprocessingInk">
-                    <w14:contentPart bwMode="auto" r:id="rId35">
+                    <w14:contentPart bwMode="auto" r:id="rId37">
                       <w14:nvContentPartPr>
                         <w14:cNvContentPartPr/>
                       </w14:nvContentPartPr>
@@ -5290,7 +5633,7 @@
                 <wp:cNvGraphicFramePr/>
                 <a:graphic xmlns:a="http://schemas.openxmlformats.org/drawingml/2006/main">
                   <a:graphicData uri="http://schemas.microsoft.com/office/word/2010/wordprocessingInk">
-                    <w14:contentPart bwMode="auto" r:id="rId36">
+                    <w14:contentPart bwMode="auto" r:id="rId38">
                       <w14:nvContentPartPr>
                         <w14:cNvContentPartPr/>
                       </w14:nvContentPartPr>
@@ -5336,7 +5679,7 @@
                 <wp:cNvGraphicFramePr/>
                 <a:graphic xmlns:a="http://schemas.openxmlformats.org/drawingml/2006/main">
                   <a:graphicData uri="http://schemas.microsoft.com/office/word/2010/wordprocessingInk">
-                    <w14:contentPart bwMode="auto" r:id="rId37">
+                    <w14:contentPart bwMode="auto" r:id="rId39">
                       <w14:nvContentPartPr>
                         <w14:cNvContentPartPr/>
                       </w14:nvContentPartPr>
@@ -5736,7 +6079,7 @@
           <w:noProof/>
         </w:rPr>
         <w:drawing>
-          <wp:inline distT="0" distB="0" distL="0" distR="0" wp14:anchorId="0D1EDF16" wp14:editId="1744030B">
+          <wp:inline distT="0" distB="0" distL="0" distR="0" wp14:anchorId="0D1EDF16" wp14:editId="1DDC85FF">
             <wp:extent cx="5264785" cy="3044825"/>
             <wp:effectExtent l="0" t="0" r="0" b="3175"/>
             <wp:docPr id="1819156762" name="Picture 40"/>
@@ -5753,7 +6096,7 @@
                     </pic:cNvPicPr>
                   </pic:nvPicPr>
                   <pic:blipFill>
-                    <a:blip r:embed="rId38" cstate="print">
+                    <a:blip r:embed="rId40" cstate="print">
                       <a:extLst>
                         <a:ext uri="{28A0092B-C50C-407E-A947-70E740481C1C}">
                           <a14:useLocalDpi xmlns:a14="http://schemas.microsoft.com/office/drawing/2010/main" val="0"/>
@@ -5793,6 +6136,120 @@
     </w:p>
     <w:p>
       <w:pPr>
+        <w:spacing w:after="0" w:line="240" w:lineRule="auto"/>
+        <w:ind w:left="720" w:right="720"/>
+      </w:pPr>
+    </w:p>
+    <w:p>
+      <w:pPr>
+        <w:spacing w:after="0" w:line="240" w:lineRule="auto"/>
+        <w:ind w:left="720" w:right="720"/>
+      </w:pPr>
+    </w:p>
+    <w:p>
+      <w:pPr>
+        <w:spacing w:after="0" w:line="240" w:lineRule="auto"/>
+        <w:ind w:left="720" w:right="720"/>
+      </w:pPr>
+    </w:p>
+    <w:p>
+      <w:pPr>
+        <w:spacing w:after="0" w:line="240" w:lineRule="auto"/>
+        <w:ind w:left="720" w:right="720"/>
+      </w:pPr>
+    </w:p>
+    <w:p>
+      <w:pPr>
+        <w:spacing w:after="0" w:line="240" w:lineRule="auto"/>
+        <w:ind w:left="720" w:right="720"/>
+      </w:pPr>
+    </w:p>
+    <w:p>
+      <w:pPr>
+        <w:spacing w:after="0" w:line="240" w:lineRule="auto"/>
+        <w:ind w:left="720" w:right="720"/>
+      </w:pPr>
+    </w:p>
+    <w:p>
+      <w:pPr>
+        <w:spacing w:after="0" w:line="240" w:lineRule="auto"/>
+        <w:ind w:left="720" w:right="720"/>
+      </w:pPr>
+    </w:p>
+    <w:p>
+      <w:pPr>
+        <w:spacing w:after="0" w:line="240" w:lineRule="auto"/>
+        <w:ind w:left="720" w:right="720"/>
+      </w:pPr>
+    </w:p>
+    <w:p>
+      <w:pPr>
+        <w:spacing w:after="0" w:line="240" w:lineRule="auto"/>
+        <w:ind w:left="720" w:right="720"/>
+      </w:pPr>
+    </w:p>
+    <w:p>
+      <w:pPr>
+        <w:spacing w:after="0" w:line="240" w:lineRule="auto"/>
+        <w:ind w:left="720" w:right="720"/>
+      </w:pPr>
+    </w:p>
+    <w:p>
+      <w:pPr>
+        <w:spacing w:after="0" w:line="240" w:lineRule="auto"/>
+        <w:ind w:left="720" w:right="720"/>
+      </w:pPr>
+    </w:p>
+    <w:p>
+      <w:pPr>
+        <w:spacing w:after="0" w:line="240" w:lineRule="auto"/>
+        <w:ind w:left="720" w:right="720"/>
+      </w:pPr>
+    </w:p>
+    <w:p>
+      <w:pPr>
+        <w:spacing w:after="0" w:line="240" w:lineRule="auto"/>
+        <w:ind w:left="720" w:right="720"/>
+      </w:pPr>
+    </w:p>
+    <w:p>
+      <w:pPr>
+        <w:spacing w:after="0" w:line="240" w:lineRule="auto"/>
+        <w:ind w:left="720" w:right="720"/>
+      </w:pPr>
+    </w:p>
+    <w:p>
+      <w:pPr>
+        <w:spacing w:after="0" w:line="240" w:lineRule="auto"/>
+        <w:ind w:left="720" w:right="720"/>
+      </w:pPr>
+    </w:p>
+    <w:p>
+      <w:pPr>
+        <w:spacing w:after="0" w:line="240" w:lineRule="auto"/>
+        <w:ind w:left="720" w:right="720"/>
+      </w:pPr>
+    </w:p>
+    <w:p>
+      <w:pPr>
+        <w:spacing w:after="0" w:line="240" w:lineRule="auto"/>
+        <w:ind w:left="720" w:right="720"/>
+      </w:pPr>
+    </w:p>
+    <w:p>
+      <w:pPr>
+        <w:spacing w:after="0" w:line="240" w:lineRule="auto"/>
+        <w:ind w:right="720"/>
+      </w:pPr>
+    </w:p>
+    <w:p>
+      <w:pPr>
+        <w:spacing w:after="0" w:line="240" w:lineRule="auto"/>
+        <w:ind w:right="720"/>
+      </w:pPr>
+    </w:p>
+    <w:p>
+      <w:pPr>
         <w:numPr>
           <w:ilvl w:val="0"/>
           <w:numId w:val="1"/>
@@ -5800,74 +6257,94 @@
         <w:spacing w:after="0" w:line="240" w:lineRule="auto"/>
       </w:pPr>
       <w:r>
+        <w:rPr>
+          <w:noProof/>
+        </w:rPr>
+        <w:drawing>
+          <wp:anchor distT="0" distB="0" distL="114300" distR="114300" simplePos="0" relativeHeight="251924480" behindDoc="0" locked="0" layoutInCell="1" allowOverlap="1" wp14:anchorId="4BCB99BB" wp14:editId="2230E726">
+            <wp:simplePos x="0" y="0"/>
+            <wp:positionH relativeFrom="margin">
+              <wp:align>center</wp:align>
+            </wp:positionH>
+            <wp:positionV relativeFrom="margin">
+              <wp:posOffset>862330</wp:posOffset>
+            </wp:positionV>
+            <wp:extent cx="7471410" cy="7428230"/>
+            <wp:effectExtent l="0" t="0" r="0" b="1270"/>
+            <wp:wrapSquare wrapText="bothSides"/>
+            <wp:docPr id="1773079270" name="Picture 1"/>
+            <wp:cNvGraphicFramePr>
+              <a:graphicFrameLocks xmlns:a="http://schemas.openxmlformats.org/drawingml/2006/main" noChangeAspect="1"/>
+            </wp:cNvGraphicFramePr>
+            <a:graphic xmlns:a="http://schemas.openxmlformats.org/drawingml/2006/main">
+              <a:graphicData uri="http://schemas.openxmlformats.org/drawingml/2006/picture">
+                <pic:pic xmlns:pic="http://schemas.openxmlformats.org/drawingml/2006/picture">
+                  <pic:nvPicPr>
+                    <pic:cNvPr id="0" name="Picture 1"/>
+                    <pic:cNvPicPr>
+                      <a:picLocks noChangeAspect="1" noChangeArrowheads="1"/>
+                    </pic:cNvPicPr>
+                  </pic:nvPicPr>
+                  <pic:blipFill>
+                    <a:blip r:embed="rId41" cstate="print">
+                      <a:extLst>
+                        <a:ext uri="{28A0092B-C50C-407E-A947-70E740481C1C}">
+                          <a14:useLocalDpi xmlns:a14="http://schemas.microsoft.com/office/drawing/2010/main" val="0"/>
+                        </a:ext>
+                      </a:extLst>
+                    </a:blip>
+                    <a:srcRect/>
+                    <a:stretch>
+                      <a:fillRect/>
+                    </a:stretch>
+                  </pic:blipFill>
+                  <pic:spPr bwMode="auto">
+                    <a:xfrm>
+                      <a:off x="0" y="0"/>
+                      <a:ext cx="7471410" cy="7428230"/>
+                    </a:xfrm>
+                    <a:prstGeom prst="rect">
+                      <a:avLst/>
+                    </a:prstGeom>
+                    <a:noFill/>
+                    <a:ln>
+                      <a:noFill/>
+                    </a:ln>
+                  </pic:spPr>
+                </pic:pic>
+              </a:graphicData>
+            </a:graphic>
+            <wp14:sizeRelH relativeFrom="margin">
+              <wp14:pctWidth>0</wp14:pctWidth>
+            </wp14:sizeRelH>
+            <wp14:sizeRelV relativeFrom="margin">
+              <wp14:pctHeight>0</wp14:pctHeight>
+            </wp14:sizeRelV>
+          </wp:anchor>
+        </w:drawing>
+      </w:r>
+      <w:r>
         <w:t>Class Diagram</w:t>
       </w:r>
+    </w:p>
+    <w:p>
+      <w:pPr>
+        <w:spacing w:after="0" w:line="240" w:lineRule="auto"/>
+        <w:ind w:right="720"/>
+      </w:pPr>
       <w:r>
         <w:rPr>
           <w:rFonts w:hint="cs"/>
           <w:rtl/>
         </w:rPr>
         <w:tab/>
-      </w:r>
-    </w:p>
-    <w:p>
-      <w:pPr>
-        <w:rPr>
-          <w:rtl/>
-        </w:rPr>
-      </w:pPr>
-      <w:r>
-        <w:rPr>
-          <w:rFonts w:hint="cs"/>
-          <w:rtl/>
-        </w:rPr>
-        <w:t>[</w:t>
-      </w:r>
-      <w:r>
-        <w:t>class diagram</w:t>
-      </w:r>
-      <w:r>
-        <w:rPr>
-          <w:rFonts w:hint="cs"/>
-          <w:rtl/>
-        </w:rPr>
-        <w:t xml:space="preserve"> שמתארת את המחלקות שלכם שמעורבות בתבנית (תיאור מלא שכולל </w:t>
-      </w:r>
-      <w:r>
-        <w:t>Properties</w:t>
-      </w:r>
-      <w:r>
-        <w:rPr>
-          <w:rFonts w:hint="cs"/>
-          <w:rtl/>
-        </w:rPr>
-        <w:t xml:space="preserve"> ו- </w:t>
-      </w:r>
-      <w:r>
-        <w:t>Methods</w:t>
-      </w:r>
-      <w:r>
-        <w:rPr>
-          <w:rFonts w:hint="cs"/>
-          <w:rtl/>
-        </w:rPr>
-        <w:t>) והיחסים ביניהם (תאור מלא עבור כל יחס כפי שלמדנו בכיתה). עבור כל מחלקה שלכם, כיתבו מי המקבילה שלה (אם יש כזו) בתבנית (</w:t>
-      </w:r>
-      <w:r>
-        <w:t>Pattern</w:t>
-      </w:r>
-      <w:r>
-        <w:rPr>
-          <w:rFonts w:hint="cs"/>
-          <w:rtl/>
-        </w:rPr>
-        <w:t>) שבחרתם</w:t>
       </w:r>
     </w:p>
     <w:p>
       <w:pPr>
         <w:bidi w:val="0"/>
         <w:spacing w:after="200"/>
+        <w:jc w:val="right"/>
         <w:rPr>
           <w:rtl/>
         </w:rPr>
@@ -6063,7 +6540,6 @@
       <w:pPr>
         <w:rPr>
           <w:rFonts w:cs="Arial"/>
-          <w:rtl/>
         </w:rPr>
       </w:pPr>
       <w:r>
@@ -7122,8 +7598,8 @@
       </w:pPr>
     </w:p>
     <w:sectPr>
-      <w:headerReference w:type="default" r:id="rId39"/>
-      <w:footerReference w:type="default" r:id="rId40"/>
+      <w:headerReference w:type="default" r:id="rId42"/>
+      <w:footerReference w:type="default" r:id="rId43"/>
       <w:pgSz w:w="11906" w:h="16838"/>
       <w:pgMar w:top="825" w:right="1800" w:bottom="426" w:left="1800" w:header="142" w:footer="271" w:gutter="0"/>
       <w:cols w:space="708"/>

</xml_diff>